<commit_message>
more testing proj 4
</commit_message>
<xml_diff>
--- a/Project3/Local Writeup Notes.docx
+++ b/Project3/Local Writeup Notes.docx
@@ -42,15 +42,7 @@
         <w:t>In this experiment, we will be creating three different neural networks for six different data sets for which we will test their ability to predict target values. Generally, we believe that the networks will perform better will more layers as the extra transformations should only help the</w:t>
       </w:r>
       <w:r>
-        <w:t xml:space="preserve">ir predictive power. However, we will make the prediction that the Computer Hardware and Forest Fire data sets will show more improvements in their multiple layer adaptations relative to the simple models. We believe this to their apparent exponential outputs that do not seem to grow in a linear fashion. Therefore, we hope the non-linear transformations will provide the most benefit to their predictions. The Breast Cancer, Congress Voting, and Car Evaluation test sets are all classification sets, so we still believe that they can be properly bucketed with a linear model. The Abalone test set on the other hand will show improvement as the </w:t>
-      </w:r>
-      <w:proofErr w:type="gramStart"/>
-      <w:r>
-        <w:t>rest</w:t>
-      </w:r>
-      <w:proofErr w:type="gramEnd"/>
-      <w:r>
-        <w:t xml:space="preserve"> but its target values seem to have relatively clean distributions and a large sample set that should allow it to be properly evaluated with a simple regression model. </w:t>
+        <w:t xml:space="preserve">ir predictive power. However, we will make the prediction that the Computer Hardware and Forest Fire data sets will show more improvements in their multiple layer adaptations relative to the simple models. We believe this to their apparent exponential outputs that do not seem to grow in a linear fashion. Therefore, we hope the non-linear transformations will provide the most benefit to their predictions. The Breast Cancer, Congress Voting, and Car Evaluation test sets are all classification sets, so we still believe that they can be properly bucketed with a linear model. The Abalone test set on the other hand will show improvement as the rest but its target values seem to have relatively clean distributions and a large sample set that should allow it to be properly evaluated with a simple regression model. </w:t>
       </w:r>
     </w:p>
     <w:p>
@@ -132,7 +124,13 @@
     </w:p>
     <w:p>
       <w:r>
-        <w:t>There were very few data assumptions made during the processing of these tests. We normalized our continuous variables, and we employed one hot encoding when faced with categorical variables. When splitting data sets, we ensured that our categorical test sets were properly stratified.</w:t>
+        <w:t>There were very few data assumptions made during the processing of these tests</w:t>
+      </w:r>
+      <w:r>
+        <w:t>, but it is worth noting that w</w:t>
+      </w:r>
+      <w:r>
+        <w:t>e normalized our continuous variables, and we employed one hot encoding when faced with categorical variables. When splitting data sets, we ensured that our categorical test sets were properly stratified.</w:t>
       </w:r>
     </w:p>
     <w:p>
@@ -183,6 +181,9 @@
       <w:proofErr w:type="gramEnd"/>
       <w:r>
         <w:t xml:space="preserve"> the sets preferred the lower rate of .5 with the exception of congress voting that narrowly picked .75</w:t>
+      </w:r>
+      <w:r>
+        <w:t>.</w:t>
       </w:r>
     </w:p>
     <w:p>

</xml_diff>